<commit_message>
only table not fix
</commit_message>
<xml_diff>
--- a/report_templates/report_template1.docx
+++ b/report_templates/report_template1.docx
@@ -310,57 +310,12 @@
       </w:r>
       <w:r>
         <w:rPr>
-          <w:rFonts w:ascii="Calibri" w:eastAsiaTheme="minorEastAsia" w:hAnsi="Calibri" w:cs="Calibri"/>
-          <w:spacing w:val="-5"/>
-          <w:sz w:val="24"/>
-          <w:lang w:eastAsia="zh-CN"/>
-        </w:rPr>
-        <w:t>250</w:t>
-      </w:r>
-      <w:r>
-        <w:rPr>
           <w:rFonts w:ascii="Calibri" w:eastAsiaTheme="minorEastAsia" w:hAnsi="Calibri" w:cs="Calibri" w:hint="eastAsia"/>
           <w:spacing w:val="-5"/>
           <w:sz w:val="24"/>
           <w:lang w:eastAsia="zh-CN"/>
         </w:rPr>
-        <w:t>400429</w:t>
-      </w:r>
-      <w:r>
-        <w:rPr>
-          <w:rFonts w:ascii="Calibri" w:eastAsiaTheme="minorEastAsia" w:hAnsi="Calibri" w:cs="Calibri"/>
-          <w:spacing w:val="-5"/>
-          <w:sz w:val="24"/>
-          <w:lang w:eastAsia="zh-CN"/>
-        </w:rPr>
-        <w:t>HZH</w:t>
-      </w:r>
-      <w:r>
-        <w:rPr>
-          <w:rFonts w:ascii="Calibri" w:eastAsiaTheme="minorEastAsia" w:hAnsi="Calibri" w:cs="Calibri" w:hint="eastAsia"/>
-          <w:spacing w:val="-5"/>
-          <w:sz w:val="24"/>
-          <w:lang w:eastAsia="zh-CN"/>
-        </w:rPr>
-        <w:t>-</w:t>
-      </w:r>
-      <w:r>
-        <w:rPr>
-          <w:rFonts w:ascii="Calibri" w:eastAsiaTheme="minorEastAsia" w:hAnsi="Calibri" w:cs="Calibri" w:hint="eastAsia"/>
-          <w:spacing w:val="-5"/>
-          <w:sz w:val="24"/>
-          <w:lang w:eastAsia="zh-CN"/>
-        </w:rPr>
-        <w:t>1</w:t>
-      </w:r>
-      <w:r>
-        <w:rPr>
-          <w:rFonts w:ascii="Calibri" w:eastAsiaTheme="minorEastAsia" w:hAnsi="Calibri" w:cs="Calibri" w:hint="eastAsia"/>
-          <w:spacing w:val="-5"/>
-          <w:sz w:val="24"/>
-          <w:lang w:eastAsia="zh-CN"/>
-        </w:rPr>
-        <w:t>01</w:t>
+        <w:t>{{report_no}}</w:t>
       </w:r>
     </w:p>
     <w:p>
@@ -1322,7 +1277,7 @@
           <w:p>
             <w:pPr>
               <w:rPr>
-                <w:rFonts w:asciiTheme="minorHAnsi" w:eastAsiaTheme="minorEastAsia" w:hAnsiTheme="minorHAnsi" w:cstheme="minorHAnsi"/>
+                <w:rFonts w:asciiTheme="minorHAnsi" w:eastAsiaTheme="minorEastAsia" w:hAnsiTheme="minorHAnsi" w:cstheme="minorHAnsi" w:hint="eastAsia"/>
                 <w:sz w:val="22"/>
                 <w:szCs w:val="22"/>
                 <w:highlight w:val="yellow"/>
@@ -1331,12 +1286,12 @@
             </w:pPr>
             <w:r>
               <w:rPr>
-                <w:rFonts w:asciiTheme="minorHAnsi" w:eastAsiaTheme="minorEastAsia" w:hAnsiTheme="minorHAnsi" w:cstheme="minorHAnsi"/>
-                <w:sz w:val="22"/>
-                <w:szCs w:val="22"/>
-                <w:lang w:eastAsia="zh-CN"/>
-              </w:rPr>
-              <w:t>230V-100W 5000K</w:t>
+                <w:rFonts w:asciiTheme="minorHAnsi" w:eastAsiaTheme="minorEastAsia" w:hAnsiTheme="minorHAnsi" w:cstheme="minorHAnsi" w:hint="eastAsia"/>
+                <w:sz w:val="22"/>
+                <w:szCs w:val="22"/>
+                <w:lang w:eastAsia="zh-CN"/>
+              </w:rPr>
+              <w:t>{{model_identifier}}</w:t>
             </w:r>
           </w:p>
         </w:tc>
@@ -13787,7 +13742,7 @@
                 <w:noProof/>
               </w:rPr>
               <w:drawing>
-                <wp:inline distT="0" distB="0" distL="0" distR="0" wp14:anchorId="1EA0DD81" wp14:editId="02926C9A">
+                <wp:inline distT="0" distB="0" distL="0" distR="0" wp14:anchorId="1EA0DD81" wp14:editId="1FD7B0C3">
                   <wp:extent cx="1571625" cy="180975"/>
                   <wp:effectExtent l="0" t="0" r="9525" b="9525"/>
                   <wp:docPr id="7" name="Picture 7"/>
@@ -36058,52 +36013,6 @@
 </file>
 
 <file path=customXml/item1.xml><?xml version="1.0" encoding="utf-8"?>
-<b:Sources xmlns:b="http://schemas.openxmlformats.org/officeDocument/2006/bibliography" xmlns="http://schemas.openxmlformats.org/officeDocument/2006/bibliography" SelectedStyle="\APASixthEditionOfficeOnline.xsl" StyleName="APA" Version="6"/>
-</file>
-
-<file path=customXml/item2.xml><?xml version="1.0" encoding="utf-8"?>
-<s:customData xmlns="http://www.wps.cn/officeDocument/2013/wpsCustomData" xmlns:s="http://www.wps.cn/officeDocument/2013/wpsCustomData">
-  <customSectProps>
-    <customSectPr/>
-    <customSectPr/>
-    <customSectPr/>
-    <customSectPr/>
-    <customSectPr/>
-    <customSectPr/>
-    <customSectPr/>
-    <customSectPr/>
-    <customSectPr/>
-    <customSectPr/>
-    <customSectPr/>
-    <customSectPr/>
-    <customSectPr/>
-    <customSectPr/>
-    <customSectPr/>
-    <customSectPr/>
-    <customSectPr/>
-    <customSectPr/>
-    <customSectPr/>
-    <customSectPr/>
-  </customSectProps>
-</s:customData>
-</file>
-
-<file path=customXml/item3.xml><?xml version="1.0" encoding="utf-8"?>
-<?mso-contentType ?>
-<FormTemplates xmlns="http://schemas.microsoft.com/sharepoint/v3/contenttype/forms">
-  <Display>DocumentLibraryForm</Display>
-  <Edit>DocumentLibraryForm</Edit>
-  <New>DocumentLibraryForm</New>
-</FormTemplates>
-</file>
-
-<file path=customXml/item4.xml><?xml version="1.0" encoding="utf-8"?>
-<p:properties xmlns:p="http://schemas.microsoft.com/office/2006/metadata/properties" xmlns:xsi="http://www.w3.org/2001/XMLSchema-instance" xmlns:pc="http://schemas.microsoft.com/office/infopath/2007/PartnerControls">
-  <documentManagement/>
-</p:properties>
-</file>
-
-<file path=customXml/item5.xml><?xml version="1.0" encoding="utf-8"?>
 <ct:contentTypeSchema xmlns:ct="http://schemas.microsoft.com/office/2006/metadata/contentType" xmlns:ma="http://schemas.microsoft.com/office/2006/metadata/properties/metaAttributes" ct:_="" ma:_="" ma:contentTypeName="Unknown Document Type" ma:contentTypeID="0x010104" ma:contentTypeVersion="0" ma:contentTypeDescription="" ma:contentTypeScope="" ma:versionID="279c20c3caf3300dae6b438536eb8c56">
   <xsd:schema xmlns:xsd="http://www.w3.org/2001/XMLSchema" xmlns:p="http://schemas.microsoft.com/office/2006/metadata/properties" targetNamespace="http://schemas.microsoft.com/office/2006/metadata/properties" ma:root="true" ma:fieldsID="0d2e1ca116041f9e11471c52c4c9d602">
     <xsd:element name="properties">
@@ -36152,18 +36061,72 @@
 </ct:contentTypeSchema>
 </file>
 
+<file path=customXml/item2.xml><?xml version="1.0" encoding="utf-8"?>
+<p:properties xmlns:p="http://schemas.microsoft.com/office/2006/metadata/properties" xmlns:xsi="http://www.w3.org/2001/XMLSchema-instance" xmlns:pc="http://schemas.microsoft.com/office/infopath/2007/PartnerControls">
+  <documentManagement/>
+</p:properties>
+</file>
+
+<file path=customXml/item3.xml><?xml version="1.0" encoding="utf-8"?>
+<?mso-contentType ?>
+<FormTemplates xmlns="http://schemas.microsoft.com/sharepoint/v3/contenttype/forms">
+  <Display>DocumentLibraryForm</Display>
+  <Edit>DocumentLibraryForm</Edit>
+  <New>DocumentLibraryForm</New>
+</FormTemplates>
+</file>
+
+<file path=customXml/item4.xml><?xml version="1.0" encoding="utf-8"?>
+<s:customData xmlns="http://www.wps.cn/officeDocument/2013/wpsCustomData" xmlns:s="http://www.wps.cn/officeDocument/2013/wpsCustomData">
+  <customSectProps>
+    <customSectPr/>
+    <customSectPr/>
+    <customSectPr/>
+    <customSectPr/>
+    <customSectPr/>
+    <customSectPr/>
+    <customSectPr/>
+    <customSectPr/>
+    <customSectPr/>
+    <customSectPr/>
+    <customSectPr/>
+    <customSectPr/>
+    <customSectPr/>
+    <customSectPr/>
+    <customSectPr/>
+    <customSectPr/>
+    <customSectPr/>
+    <customSectPr/>
+    <customSectPr/>
+    <customSectPr/>
+  </customSectProps>
+</s:customData>
+</file>
+
+<file path=customXml/item5.xml><?xml version="1.0" encoding="utf-8"?>
+<b:Sources xmlns:b="http://schemas.openxmlformats.org/officeDocument/2006/bibliography" xmlns="http://schemas.openxmlformats.org/officeDocument/2006/bibliography" SelectedStyle="\APASixthEditionOfficeOnline.xsl" StyleName="APA" Version="6"/>
+</file>
+
 <file path=customXml/itemProps1.xml><?xml version="1.0" encoding="utf-8"?>
-<ds:datastoreItem xmlns:ds="http://schemas.openxmlformats.org/officeDocument/2006/customXml" ds:itemID="{7D6151A4-B6DB-494B-AB91-28B498875E6B}">
+<ds:datastoreItem xmlns:ds="http://schemas.openxmlformats.org/officeDocument/2006/customXml" ds:itemID="{9441B684-D357-44F8-9511-56A8305810A8}">
   <ds:schemaRefs>
-    <ds:schemaRef ds:uri="http://schemas.openxmlformats.org/officeDocument/2006/bibliography"/>
+    <ds:schemaRef ds:uri="http://schemas.microsoft.com/office/2006/metadata/contentType"/>
+    <ds:schemaRef ds:uri="http://schemas.microsoft.com/office/2006/metadata/properties/metaAttributes"/>
+    <ds:schemaRef ds:uri="http://www.w3.org/2001/XMLSchema"/>
+    <ds:schemaRef ds:uri="http://schemas.microsoft.com/office/2006/metadata/properties"/>
+    <ds:schemaRef ds:uri="http://schemas.openxmlformats.org/package/2006/metadata/core-properties"/>
+    <ds:schemaRef ds:uri="http://purl.org/dc/elements/1.1/"/>
+    <ds:schemaRef ds:uri="http://purl.org/dc/terms/"/>
+    <ds:schemaRef ds:uri="http://schemas.microsoft.com/office/internal/2005/internalDocumentation"/>
   </ds:schemaRefs>
 </ds:datastoreItem>
 </file>
 
 <file path=customXml/itemProps2.xml><?xml version="1.0" encoding="utf-8"?>
-<ds:datastoreItem xmlns:ds="http://schemas.openxmlformats.org/officeDocument/2006/customXml" ds:itemID="{B1977F7D-205B-4081-913C-38D41E755F92}">
+<ds:datastoreItem xmlns:ds="http://schemas.openxmlformats.org/officeDocument/2006/customXml" ds:itemID="{878F68AD-C526-4B1F-AD0C-C6DAE4468B69}">
   <ds:schemaRefs>
-    <ds:schemaRef ds:uri="http://www.wps.cn/officeDocument/2013/wpsCustomData"/>
+    <ds:schemaRef ds:uri="http://schemas.microsoft.com/office/2006/metadata/properties"/>
+    <ds:schemaRef ds:uri="http://schemas.microsoft.com/office/infopath/2007/PartnerControls"/>
   </ds:schemaRefs>
 </ds:datastoreItem>
 </file>
@@ -36177,25 +36140,17 @@
 </file>
 
 <file path=customXml/itemProps4.xml><?xml version="1.0" encoding="utf-8"?>
-<ds:datastoreItem xmlns:ds="http://schemas.openxmlformats.org/officeDocument/2006/customXml" ds:itemID="{878F68AD-C526-4B1F-AD0C-C6DAE4468B69}">
+<ds:datastoreItem xmlns:ds="http://schemas.openxmlformats.org/officeDocument/2006/customXml" ds:itemID="{B1977F7D-205B-4081-913C-38D41E755F92}">
   <ds:schemaRefs>
-    <ds:schemaRef ds:uri="http://schemas.microsoft.com/office/2006/metadata/properties"/>
-    <ds:schemaRef ds:uri="http://schemas.microsoft.com/office/infopath/2007/PartnerControls"/>
+    <ds:schemaRef ds:uri="http://www.wps.cn/officeDocument/2013/wpsCustomData"/>
   </ds:schemaRefs>
 </ds:datastoreItem>
 </file>
 
 <file path=customXml/itemProps5.xml><?xml version="1.0" encoding="utf-8"?>
-<ds:datastoreItem xmlns:ds="http://schemas.openxmlformats.org/officeDocument/2006/customXml" ds:itemID="{9441B684-D357-44F8-9511-56A8305810A8}">
+<ds:datastoreItem xmlns:ds="http://schemas.openxmlformats.org/officeDocument/2006/customXml" ds:itemID="{7D6151A4-B6DB-494B-AB91-28B498875E6B}">
   <ds:schemaRefs>
-    <ds:schemaRef ds:uri="http://schemas.microsoft.com/office/2006/metadata/contentType"/>
-    <ds:schemaRef ds:uri="http://schemas.microsoft.com/office/2006/metadata/properties/metaAttributes"/>
-    <ds:schemaRef ds:uri="http://www.w3.org/2001/XMLSchema"/>
-    <ds:schemaRef ds:uri="http://schemas.microsoft.com/office/2006/metadata/properties"/>
-    <ds:schemaRef ds:uri="http://schemas.openxmlformats.org/package/2006/metadata/core-properties"/>
-    <ds:schemaRef ds:uri="http://purl.org/dc/elements/1.1/"/>
-    <ds:schemaRef ds:uri="http://purl.org/dc/terms/"/>
-    <ds:schemaRef ds:uri="http://schemas.microsoft.com/office/internal/2005/internalDocumentation"/>
+    <ds:schemaRef ds:uri="http://schemas.openxmlformats.org/officeDocument/2006/bibliography"/>
   </ds:schemaRefs>
 </ds:datastoreItem>
 </file>
</xml_diff>